<commit_message>
Actualizacion GDD 10 hojas
</commit_message>
<xml_diff>
--- a/Documentacion/GDD 10 hojas.docx
+++ b/Documentacion/GDD 10 hojas.docx
@@ -20,9 +20,38 @@
           <w:szCs w:val="32"/>
           <w:u w:val="single"/>
         </w:rPr>
-        <w:t>Roguestar</w:t>
+        <w:t>Figthing</w:t>
       </w:r>
       <w:proofErr w:type="spellEnd"/>
+      <w:r>
+        <w:rPr>
+          <w:b/>
+          <w:sz w:val="32"/>
+          <w:szCs w:val="32"/>
+          <w:u w:val="single"/>
+        </w:rPr>
+        <w:t xml:space="preserve"> </w:t>
+      </w:r>
+      <w:proofErr w:type="spellStart"/>
+      <w:r>
+        <w:rPr>
+          <w:b/>
+          <w:sz w:val="32"/>
+          <w:szCs w:val="32"/>
+          <w:u w:val="single"/>
+        </w:rPr>
+        <w:t>the</w:t>
+      </w:r>
+      <w:proofErr w:type="spellEnd"/>
+      <w:r>
+        <w:rPr>
+          <w:b/>
+          <w:sz w:val="32"/>
+          <w:szCs w:val="32"/>
+          <w:u w:val="single"/>
+        </w:rPr>
+        <w:t xml:space="preserve"> virus</w:t>
+      </w:r>
     </w:p>
     <w:p>
       <w:pPr>
@@ -267,14 +296,7 @@
           <w:sz w:val="24"/>
           <w:szCs w:val="24"/>
         </w:rPr>
-        <w:t>El jugador se podrá encontrar en su camino con una gran va</w:t>
-      </w:r>
-      <w:r>
-        <w:rPr>
-          <w:sz w:val="24"/>
-          <w:szCs w:val="24"/>
-        </w:rPr>
-        <w:t xml:space="preserve">riedad de enemigos, cada uno de ellos con características propias, tales como salud, daño, etc. Al comienzo de cada </w:t>
+        <w:t xml:space="preserve">El jugador se podrá encontrar en su camino con una gran variedad de enemigos, cada uno de ellos con características propias, tales como salud, daño, etc. Al comienzo de cada </w:t>
       </w:r>
       <w:r>
         <w:rPr>
@@ -302,14 +324,7 @@
           <w:sz w:val="24"/>
           <w:szCs w:val="24"/>
         </w:rPr>
-        <w:t>, se irá encontrando con enemigos más fuertes. Los jefes son un tipo de e</w:t>
-      </w:r>
-      <w:r>
-        <w:rPr>
-          <w:sz w:val="24"/>
-          <w:szCs w:val="24"/>
-        </w:rPr>
-        <w:t xml:space="preserve">nemigo muy superior al enemigo común, y aparece uno por </w:t>
+        <w:t xml:space="preserve">, se irá encontrando con enemigos más fuertes. Los jefes son un tipo de enemigo muy superior al enemigo común, y aparece uno por </w:t>
       </w:r>
       <w:r>
         <w:rPr>
@@ -373,14 +388,7 @@
           <w:sz w:val="24"/>
           <w:szCs w:val="24"/>
         </w:rPr>
-        <w:t>En la etapa de diseño del videojuego se decidió evitar cualquier tipo de as</w:t>
-      </w:r>
-      <w:r>
-        <w:rPr>
-          <w:sz w:val="24"/>
-          <w:szCs w:val="24"/>
-        </w:rPr>
-        <w:t xml:space="preserve">pecto violento o relacionado a la violencia dentro del juego. Esto implica el </w:t>
+        <w:t xml:space="preserve">En la etapa de diseño del videojuego se decidió evitar cualquier tipo de aspecto violento o relacionado a la violencia dentro del juego. Esto implica el </w:t>
       </w:r>
       <w:r>
         <w:rPr>
@@ -440,14 +448,7 @@
           <w:sz w:val="24"/>
           <w:szCs w:val="24"/>
         </w:rPr>
-        <w:t xml:space="preserve"> de ciertos contenidos (sangre, cadáveres, etc.) Esto</w:t>
-      </w:r>
-      <w:r>
-        <w:rPr>
-          <w:sz w:val="24"/>
-          <w:szCs w:val="24"/>
-        </w:rPr>
-        <w:t xml:space="preserve"> se debe a que el videojuego está destinado para jugadores mayores de 3 años de edad. </w:t>
+        <w:t xml:space="preserve"> de ciertos contenidos (sangre, cadáveres, etc.) Esto se debe a que el videojuego está destinado para jugadores mayores de 3 años de edad. </w:t>
       </w:r>
     </w:p>
     <w:p>
@@ -511,14 +512,7 @@
           <w:sz w:val="24"/>
           <w:szCs w:val="24"/>
         </w:rPr>
-        <w:t>” (clasificación de Google Play que engloba a toda</w:t>
-      </w:r>
-      <w:r>
-        <w:rPr>
-          <w:sz w:val="24"/>
-          <w:szCs w:val="24"/>
-        </w:rPr>
-        <w:t>s las edades).</w:t>
+        <w:t>” (clasificación de Google Play que engloba a todas las edades).</w:t>
       </w:r>
     </w:p>
     <w:p>
@@ -575,22 +569,13 @@
         <w:lastRenderedPageBreak/>
         <w:t xml:space="preserve">El juego aún está en etapas muy tempranas de desarrollo, y se tienen para él planes muy grandes. Teniendo en cuenta también que no se dispone de personal que pueda proveer dedicación full-time al juego, estimamos que la fecha de lanzamiento de la </w:t>
       </w:r>
-      <w:proofErr w:type="gramStart"/>
-      <w:r>
-        <w:rPr>
-          <w:sz w:val="24"/>
-          <w:szCs w:val="24"/>
-        </w:rPr>
-        <w:t xml:space="preserve">primer </w:t>
-      </w:r>
-      <w:r>
-        <w:rPr>
-          <w:sz w:val="24"/>
-          <w:szCs w:val="24"/>
-        </w:rPr>
-        <w:t>versión</w:t>
-      </w:r>
-      <w:proofErr w:type="gramEnd"/>
+      <w:r>
+        <w:rPr>
+          <w:sz w:val="24"/>
+          <w:szCs w:val="24"/>
+        </w:rPr>
+        <w:t>primera versión</w:t>
+      </w:r>
       <w:r>
         <w:rPr>
           <w:sz w:val="24"/>
@@ -866,7 +851,7 @@
           <w:sz w:val="24"/>
           <w:szCs w:val="24"/>
         </w:rPr>
-        <w:t>rrobot</w:t>
+        <w:t>robot</w:t>
       </w:r>
       <w:proofErr w:type="spellEnd"/>
       <w:r>
@@ -913,14 +898,7 @@
           <w:sz w:val="24"/>
           <w:szCs w:val="24"/>
         </w:rPr>
-        <w:t>Es un juego que no tiene particularm</w:t>
-      </w:r>
-      <w:r>
-        <w:rPr>
-          <w:sz w:val="24"/>
-          <w:szCs w:val="24"/>
-        </w:rPr>
-        <w:t>ente alto énfasis en la historia. Esto se debe a dos principales factores:</w:t>
+        <w:t>Es un juego que no tiene particularmente alto énfasis en la historia. Esto se debe a dos principales factores:</w:t>
       </w:r>
     </w:p>
     <w:p>
@@ -939,14 +917,7 @@
           <w:sz w:val="24"/>
           <w:szCs w:val="24"/>
         </w:rPr>
-        <w:t>Plataforma móvil: El mercado de los dispositivos móviles se ha desviado por “selección natural” a juegos con historias no muy complejas. Esto se debe a la naturaleza estilo “casual”</w:t>
-      </w:r>
-      <w:r>
-        <w:rPr>
-          <w:sz w:val="24"/>
-          <w:szCs w:val="24"/>
-        </w:rPr>
-        <w:t xml:space="preserve"> del dispositivo, donde la mayoría de las veces un usuario espera simplemente jugar, sin profundizar mucho en historia o elementos secundarios. Esto se puede ver como una tendencia a estéticas de sumisión en plataforma móvil.</w:t>
+        <w:t>Plataforma móvil: El mercado de los dispositivos móviles se ha desviado por “selección natural” a juegos con historias no muy complejas. Esto se debe a la naturaleza estilo “casual” del dispositivo, donde la mayoría de las veces un usuario espera simplemente jugar, sin profundizar mucho en historia o elementos secundarios. Esto se puede ver como una tendencia a estéticas de sumisión en plataforma móvil.</w:t>
       </w:r>
     </w:p>
     <w:p>
@@ -965,50 +936,8 @@
           <w:sz w:val="24"/>
           <w:szCs w:val="24"/>
         </w:rPr>
-        <w:t>Juego casual: Como ya hemos me</w:t>
-      </w:r>
-      <w:r>
-        <w:rPr>
-          <w:sz w:val="24"/>
-          <w:szCs w:val="24"/>
-        </w:rPr>
-        <w:t xml:space="preserve">ncionado en el ítem anterior, un juego con características casuales no suele poner mucho énfasis en la historia. </w:t>
-      </w:r>
-    </w:p>
-    <w:p>
-      <w:pPr>
-        <w:rPr>
-          <w:sz w:val="28"/>
-          <w:szCs w:val="28"/>
-          <w:u w:val="single"/>
-        </w:rPr>
-      </w:pPr>
-    </w:p>
-    <w:p>
-      <w:pPr>
-        <w:rPr>
-          <w:sz w:val="28"/>
-          <w:szCs w:val="28"/>
-          <w:u w:val="single"/>
-        </w:rPr>
-      </w:pPr>
-      <w:r>
-        <w:rPr>
-          <w:sz w:val="28"/>
-          <w:szCs w:val="28"/>
-          <w:u w:val="single"/>
-        </w:rPr>
-        <w:t>Flujo de juego</w:t>
-      </w:r>
-    </w:p>
-    <w:p>
-      <w:pPr>
-        <w:rPr>
-          <w:sz w:val="28"/>
-          <w:szCs w:val="28"/>
-          <w:u w:val="single"/>
-        </w:rPr>
-      </w:pPr>
+        <w:t xml:space="preserve">Juego casual: Como ya hemos mencionado en el ítem anterior, un juego con características casuales no suele poner mucho énfasis en la historia. </w:t>
+      </w:r>
     </w:p>
     <w:p>
       <w:pPr>
@@ -1378,21 +1307,7 @@
           <w:sz w:val="24"/>
           <w:szCs w:val="24"/>
         </w:rPr>
-        <w:t>Habilid</w:t>
-      </w:r>
-      <w:r>
-        <w:rPr>
-          <w:sz w:val="24"/>
-          <w:szCs w:val="24"/>
-        </w:rPr>
-        <w:t>ad</w:t>
-      </w:r>
-      <w:r>
-        <w:rPr>
-          <w:sz w:val="24"/>
-          <w:szCs w:val="24"/>
-        </w:rPr>
-        <w:t xml:space="preserve">: </w:t>
+        <w:t xml:space="preserve">Habilidad: </w:t>
       </w:r>
       <w:r>
         <w:rPr>
@@ -1412,32 +1327,7 @@
     <w:p>
       <w:pPr>
         <w:rPr>
-          <w:sz w:val="24"/>
-          <w:szCs w:val="24"/>
-          <w:u w:val="single"/>
-        </w:rPr>
-      </w:pPr>
-    </w:p>
-    <w:p>
-      <w:pPr>
-        <w:rPr>
-          <w:sz w:val="24"/>
-          <w:szCs w:val="24"/>
-          <w:u w:val="single"/>
-        </w:rPr>
-      </w:pPr>
-    </w:p>
-    <w:p>
-      <w:pPr>
-        <w:rPr>
-          <w:sz w:val="24"/>
-          <w:szCs w:val="24"/>
-        </w:rPr>
-      </w:pPr>
-    </w:p>
-    <w:p>
-      <w:pPr>
-        <w:rPr>
+          <w:b/>
           <w:sz w:val="24"/>
           <w:szCs w:val="24"/>
         </w:rPr>
@@ -1489,84 +1379,48 @@
           <w:sz w:val="24"/>
           <w:szCs w:val="24"/>
         </w:rPr>
-        <w:t>cuatro</w:t>
-      </w:r>
-      <w:r>
+        <w:t>cuatro botones</w:t>
+      </w:r>
+      <w:r>
+        <w:rPr>
+          <w:sz w:val="24"/>
+          <w:szCs w:val="24"/>
+        </w:rPr>
+        <w:t xml:space="preserve"> correspondientes al ataque, salto y las dos habilidades (“acción” y habilidad especial).</w:t>
+      </w:r>
+    </w:p>
+    <w:p>
+      <w:pPr>
         <w:rPr>
           <w:b/>
           <w:sz w:val="24"/>
           <w:szCs w:val="24"/>
         </w:rPr>
-        <w:t xml:space="preserve"> botones</w:t>
-      </w:r>
-      <w:r>
-        <w:rPr>
-          <w:sz w:val="24"/>
-          <w:szCs w:val="24"/>
-        </w:rPr>
-        <w:t xml:space="preserve"> correspondientes al ataque</w:t>
-      </w:r>
-      <w:r>
-        <w:rPr>
-          <w:sz w:val="24"/>
-          <w:szCs w:val="24"/>
-        </w:rPr>
-        <w:t>, salto y</w:t>
-      </w:r>
-      <w:r>
-        <w:rPr>
-          <w:sz w:val="24"/>
-          <w:szCs w:val="24"/>
-        </w:rPr>
-        <w:t xml:space="preserve"> </w:t>
-      </w:r>
-      <w:r>
-        <w:rPr>
-          <w:sz w:val="24"/>
-          <w:szCs w:val="24"/>
-        </w:rPr>
-        <w:t>las dos habil</w:t>
-      </w:r>
-      <w:r>
-        <w:rPr>
-          <w:sz w:val="24"/>
-          <w:szCs w:val="24"/>
-        </w:rPr>
-        <w:t>idades</w:t>
-      </w:r>
-      <w:r>
-        <w:rPr>
-          <w:sz w:val="24"/>
-          <w:szCs w:val="24"/>
-        </w:rPr>
-        <w:t xml:space="preserve"> (“acción” y habilidad especial)</w:t>
-      </w:r>
-      <w:r>
-        <w:rPr>
-          <w:sz w:val="24"/>
-          <w:szCs w:val="24"/>
-        </w:rPr>
-        <w:t>.</w:t>
-      </w:r>
-    </w:p>
-    <w:p>
-      <w:pPr>
-        <w:rPr>
-          <w:sz w:val="32"/>
-          <w:szCs w:val="32"/>
-          <w:u w:val="single"/>
-        </w:rPr>
-      </w:pPr>
-    </w:p>
-    <w:p>
-      <w:pPr>
-        <w:rPr>
-          <w:sz w:val="32"/>
-          <w:szCs w:val="32"/>
-          <w:u w:val="single"/>
-        </w:rPr>
-      </w:pPr>
-      <w:r>
+      </w:pPr>
+    </w:p>
+    <w:p>
+      <w:pPr>
+        <w:rPr>
+          <w:sz w:val="24"/>
+          <w:szCs w:val="24"/>
+          <w:u w:val="single"/>
+        </w:rPr>
+      </w:pPr>
+    </w:p>
+    <w:p>
+      <w:pPr>
+        <w:rPr>
+          <w:sz w:val="32"/>
+          <w:szCs w:val="32"/>
+          <w:u w:val="single"/>
+        </w:rPr>
+      </w:pPr>
+      <w:r>
+        <w:rPr>
+          <w:sz w:val="32"/>
+          <w:szCs w:val="32"/>
+          <w:u w:val="single"/>
+        </w:rPr>
         <w:br w:type="page"/>
       </w:r>
     </w:p>
@@ -1578,13 +1432,21 @@
           <w:u w:val="single"/>
         </w:rPr>
       </w:pPr>
-      <w:r>
-        <w:rPr>
-          <w:sz w:val="32"/>
-          <w:szCs w:val="32"/>
-          <w:u w:val="single"/>
-        </w:rPr>
-        <w:lastRenderedPageBreak/>
+    </w:p>
+    <w:p>
+      <w:pPr>
+        <w:rPr>
+          <w:sz w:val="32"/>
+          <w:szCs w:val="32"/>
+          <w:u w:val="single"/>
+        </w:rPr>
+      </w:pPr>
+      <w:r>
+        <w:rPr>
+          <w:sz w:val="32"/>
+          <w:szCs w:val="32"/>
+          <w:u w:val="single"/>
+        </w:rPr>
         <w:t>Página 4:</w:t>
       </w:r>
     </w:p>
@@ -1684,14 +1546,7 @@
           <w:sz w:val="24"/>
           <w:szCs w:val="24"/>
         </w:rPr>
-        <w:t>El jugador tiene una variedad de herramientas a su disposición para interactuar con el juego. Primariamente, los controles de la pantalla permiten moverse con el personaje, atacar y utilizar sus habilidades</w:t>
-      </w:r>
-      <w:r>
-        <w:rPr>
-          <w:sz w:val="24"/>
-          <w:szCs w:val="24"/>
-        </w:rPr>
-        <w:t xml:space="preserve">. </w:t>
+        <w:t xml:space="preserve">El jugador tiene una variedad de herramientas a su disposición para interactuar con el juego. Primariamente, los controles de la pantalla permiten moverse con el personaje, atacar y utilizar sus habilidades. </w:t>
       </w:r>
     </w:p>
     <w:p>
@@ -1758,21 +1613,6 @@
           <w:szCs w:val="24"/>
         </w:rPr>
       </w:pPr>
-    </w:p>
-    <w:p>
-      <w:pPr>
-        <w:rPr>
-          <w:sz w:val="24"/>
-          <w:szCs w:val="24"/>
-        </w:rPr>
-      </w:pPr>
-      <w:r>
-        <w:rPr>
-          <w:sz w:val="24"/>
-          <w:szCs w:val="24"/>
-        </w:rPr>
-        <w:t>-------------</w:t>
-      </w:r>
     </w:p>
     <w:p>
       <w:pPr>
@@ -2004,14 +1844,7 @@
           <w:sz w:val="24"/>
           <w:szCs w:val="24"/>
         </w:rPr>
-        <w:t xml:space="preserve">La inmersión en el </w:t>
-      </w:r>
-      <w:r>
-        <w:rPr>
-          <w:sz w:val="24"/>
-          <w:szCs w:val="24"/>
-        </w:rPr>
-        <w:t>juego se logra gracias al control de</w:t>
+        <w:t>La inmersión en el juego se logra gracias al control de</w:t>
       </w:r>
       <w:r>
         <w:rPr>
@@ -2025,21 +1858,7 @@
           <w:sz w:val="24"/>
           <w:szCs w:val="24"/>
         </w:rPr>
-        <w:t xml:space="preserve"> personaje</w:t>
-      </w:r>
-      <w:r>
-        <w:rPr>
-          <w:sz w:val="24"/>
-          <w:szCs w:val="24"/>
-        </w:rPr>
-        <w:t xml:space="preserve"> además de un entendimiento de las mecánicas </w:t>
-      </w:r>
-      <w:r>
-        <w:rPr>
-          <w:sz w:val="24"/>
-          <w:szCs w:val="24"/>
-        </w:rPr>
-        <w:t>de los enemigos y del escenario.</w:t>
+        <w:t xml:space="preserve"> personaje además de un entendimiento de las mecánicas de los enemigos y del escenario.</w:t>
       </w:r>
     </w:p>
     <w:p>
@@ -2168,14 +1987,7 @@
           <w:sz w:val="24"/>
           <w:szCs w:val="24"/>
         </w:rPr>
-        <w:t xml:space="preserve">Las mecánicas </w:t>
-      </w:r>
-      <w:r>
-        <w:rPr>
-          <w:sz w:val="24"/>
-          <w:szCs w:val="24"/>
-        </w:rPr>
-        <w:t xml:space="preserve">en general son: </w:t>
+        <w:t xml:space="preserve">Las mecánicas en general son: </w:t>
       </w:r>
     </w:p>
     <w:p>
@@ -2468,14 +2280,7 @@
           <w:sz w:val="24"/>
           <w:szCs w:val="24"/>
         </w:rPr>
-        <w:t xml:space="preserve"> del </w:t>
-      </w:r>
-      <w:r>
-        <w:rPr>
-          <w:sz w:val="24"/>
-          <w:szCs w:val="24"/>
-        </w:rPr>
-        <w:t>que residen en</w:t>
+        <w:t xml:space="preserve"> del que residen en</w:t>
       </w:r>
       <w:r>
         <w:rPr>
@@ -2489,14 +2294,7 @@
           <w:sz w:val="24"/>
           <w:szCs w:val="24"/>
         </w:rPr>
-        <w:t>.</w:t>
-      </w:r>
-      <w:r>
-        <w:rPr>
-          <w:sz w:val="24"/>
-          <w:szCs w:val="24"/>
-        </w:rPr>
-        <w:t xml:space="preserve"> </w:t>
+        <w:t xml:space="preserve">. </w:t>
       </w:r>
       <w:r>
         <w:rPr>
@@ -2526,14 +2324,7 @@
           <w:sz w:val="24"/>
           <w:szCs w:val="24"/>
         </w:rPr>
-        <w:t xml:space="preserve">Dato importante sobre los enemigos: </w:t>
-      </w:r>
-      <w:r>
-        <w:rPr>
-          <w:sz w:val="24"/>
-          <w:szCs w:val="24"/>
-        </w:rPr>
-        <w:t>Cuando los puntos de salud de un enemigo llegan a 0, el enemigo es eliminado</w:t>
+        <w:t>Dato importante sobre los enemigos: Cuando los puntos de salud de un enemigo llegan a 0, el enemigo es eliminado</w:t>
       </w:r>
       <w:r>
         <w:rPr>
@@ -2542,6 +2333,306 @@
         </w:rPr>
         <w:t xml:space="preserve"> del cuerpo.</w:t>
       </w:r>
+    </w:p>
+    <w:p>
+      <w:pPr>
+        <w:rPr>
+          <w:sz w:val="24"/>
+          <w:szCs w:val="24"/>
+          <w:u w:val="single"/>
+        </w:rPr>
+      </w:pPr>
+    </w:p>
+    <w:p>
+      <w:pPr>
+        <w:rPr>
+          <w:sz w:val="24"/>
+          <w:szCs w:val="24"/>
+        </w:rPr>
+      </w:pPr>
+      <w:r>
+        <w:rPr>
+          <w:sz w:val="24"/>
+          <w:szCs w:val="24"/>
+          <w:u w:val="single"/>
+        </w:rPr>
+        <w:t>Mini COVID:</w:t>
+      </w:r>
+    </w:p>
+    <w:p>
+      <w:pPr>
+        <w:numPr>
+          <w:ilvl w:val="0"/>
+          <w:numId w:val="1"/>
+        </w:numPr>
+        <w:rPr>
+          <w:sz w:val="24"/>
+          <w:szCs w:val="24"/>
+        </w:rPr>
+      </w:pPr>
+      <w:r>
+        <w:rPr>
+          <w:sz w:val="24"/>
+          <w:szCs w:val="24"/>
+        </w:rPr>
+        <w:t xml:space="preserve">Descripción física: Aspecto similar al virus </w:t>
+      </w:r>
+      <w:proofErr w:type="gramStart"/>
+      <w:r>
+        <w:rPr>
+          <w:sz w:val="24"/>
+          <w:szCs w:val="24"/>
+        </w:rPr>
+        <w:t>del corona</w:t>
+      </w:r>
+      <w:proofErr w:type="gramEnd"/>
+      <w:r>
+        <w:rPr>
+          <w:sz w:val="24"/>
+          <w:szCs w:val="24"/>
+        </w:rPr>
+        <w:t xml:space="preserve"> virus.</w:t>
+      </w:r>
+    </w:p>
+    <w:p>
+      <w:pPr>
+        <w:numPr>
+          <w:ilvl w:val="0"/>
+          <w:numId w:val="1"/>
+        </w:numPr>
+        <w:rPr>
+          <w:sz w:val="24"/>
+          <w:szCs w:val="24"/>
+        </w:rPr>
+      </w:pPr>
+      <w:r>
+        <w:rPr>
+          <w:sz w:val="24"/>
+          <w:szCs w:val="24"/>
+        </w:rPr>
+        <w:t>Personalidad y características: Quiere atacar al humano, además siempre quiere reproducirse.</w:t>
+      </w:r>
+    </w:p>
+    <w:p>
+      <w:pPr>
+        <w:numPr>
+          <w:ilvl w:val="0"/>
+          <w:numId w:val="1"/>
+        </w:numPr>
+        <w:rPr>
+          <w:sz w:val="24"/>
+          <w:szCs w:val="24"/>
+        </w:rPr>
+      </w:pPr>
+      <w:r>
+        <w:rPr>
+          <w:sz w:val="24"/>
+          <w:szCs w:val="24"/>
+        </w:rPr>
+        <w:t xml:space="preserve">Habilidades: </w:t>
+      </w:r>
+    </w:p>
+    <w:p>
+      <w:pPr>
+        <w:numPr>
+          <w:ilvl w:val="0"/>
+          <w:numId w:val="4"/>
+        </w:numPr>
+        <w:rPr>
+          <w:sz w:val="24"/>
+          <w:szCs w:val="24"/>
+        </w:rPr>
+      </w:pPr>
+      <w:r>
+        <w:rPr>
+          <w:sz w:val="24"/>
+          <w:szCs w:val="24"/>
+        </w:rPr>
+        <w:t>Ataque: Lanza un disparo en la dirección que está mirando</w:t>
+      </w:r>
+    </w:p>
+    <w:p>
+      <w:pPr>
+        <w:numPr>
+          <w:ilvl w:val="0"/>
+          <w:numId w:val="4"/>
+        </w:numPr>
+        <w:rPr>
+          <w:sz w:val="24"/>
+          <w:szCs w:val="24"/>
+        </w:rPr>
+      </w:pPr>
+      <w:r>
+        <w:rPr>
+          <w:sz w:val="24"/>
+          <w:szCs w:val="24"/>
+        </w:rPr>
+        <w:t>Movimiento: Se mueve lateralmente, suspendido en el aire. Al chocarse con una pared, cambia de dirección.</w:t>
+      </w:r>
+    </w:p>
+    <w:p>
+      <w:pPr>
+        <w:numPr>
+          <w:ilvl w:val="0"/>
+          <w:numId w:val="4"/>
+        </w:numPr>
+        <w:rPr>
+          <w:sz w:val="24"/>
+          <w:szCs w:val="24"/>
+        </w:rPr>
+      </w:pPr>
+      <w:r>
+        <w:rPr>
+          <w:sz w:val="24"/>
+          <w:szCs w:val="24"/>
+        </w:rPr>
+        <w:t>Habilidad: Al pasar x cantidad de tiempo, se reproduce.</w:t>
+      </w:r>
+    </w:p>
+    <w:p>
+      <w:pPr>
+        <w:ind w:left="1440"/>
+        <w:rPr>
+          <w:sz w:val="24"/>
+          <w:szCs w:val="24"/>
+        </w:rPr>
+      </w:pPr>
+    </w:p>
+    <w:p>
+      <w:pPr>
+        <w:rPr>
+          <w:sz w:val="24"/>
+          <w:szCs w:val="24"/>
+        </w:rPr>
+      </w:pPr>
+      <w:r>
+        <w:rPr>
+          <w:sz w:val="24"/>
+          <w:szCs w:val="24"/>
+          <w:u w:val="single"/>
+        </w:rPr>
+        <w:t>Virus caminante:</w:t>
+      </w:r>
+    </w:p>
+    <w:p>
+      <w:pPr>
+        <w:numPr>
+          <w:ilvl w:val="0"/>
+          <w:numId w:val="1"/>
+        </w:numPr>
+        <w:rPr>
+          <w:sz w:val="24"/>
+          <w:szCs w:val="24"/>
+        </w:rPr>
+      </w:pPr>
+      <w:r>
+        <w:rPr>
+          <w:sz w:val="24"/>
+          <w:szCs w:val="24"/>
+        </w:rPr>
+        <w:t>Descripción física: Amorfo, de color violeta</w:t>
+      </w:r>
+    </w:p>
+    <w:p>
+      <w:pPr>
+        <w:numPr>
+          <w:ilvl w:val="0"/>
+          <w:numId w:val="1"/>
+        </w:numPr>
+        <w:rPr>
+          <w:sz w:val="24"/>
+          <w:szCs w:val="24"/>
+        </w:rPr>
+      </w:pPr>
+      <w:r>
+        <w:rPr>
+          <w:sz w:val="24"/>
+          <w:szCs w:val="24"/>
+        </w:rPr>
+        <w:t>Personalidad y características: Quiere atacar al humano, sacarle todas sus fuerzas.</w:t>
+      </w:r>
+    </w:p>
+    <w:p>
+      <w:pPr>
+        <w:numPr>
+          <w:ilvl w:val="0"/>
+          <w:numId w:val="1"/>
+        </w:numPr>
+        <w:rPr>
+          <w:sz w:val="24"/>
+          <w:szCs w:val="24"/>
+        </w:rPr>
+      </w:pPr>
+      <w:r>
+        <w:rPr>
+          <w:sz w:val="24"/>
+          <w:szCs w:val="24"/>
+        </w:rPr>
+        <w:t xml:space="preserve">Habilidades: </w:t>
+      </w:r>
+    </w:p>
+    <w:p>
+      <w:pPr>
+        <w:numPr>
+          <w:ilvl w:val="0"/>
+          <w:numId w:val="4"/>
+        </w:numPr>
+        <w:rPr>
+          <w:sz w:val="24"/>
+          <w:szCs w:val="24"/>
+        </w:rPr>
+      </w:pPr>
+      <w:r>
+        <w:rPr>
+          <w:sz w:val="24"/>
+          <w:szCs w:val="24"/>
+        </w:rPr>
+        <w:t xml:space="preserve">Ataque: Al estar cerca de R-C19, le hace daño. Esta distancia intenta simular el distanciamiento social. </w:t>
+      </w:r>
+    </w:p>
+    <w:p>
+      <w:pPr>
+        <w:numPr>
+          <w:ilvl w:val="0"/>
+          <w:numId w:val="4"/>
+        </w:numPr>
+        <w:rPr>
+          <w:sz w:val="24"/>
+          <w:szCs w:val="24"/>
+        </w:rPr>
+      </w:pPr>
+      <w:r>
+        <w:rPr>
+          <w:sz w:val="24"/>
+          <w:szCs w:val="24"/>
+        </w:rPr>
+        <w:t>Movimiento: Se mueve lateralmente, tiene gravedad. Al chocarse con una pared, cambia de dirección.</w:t>
+      </w:r>
+    </w:p>
+    <w:p>
+      <w:pPr>
+        <w:rPr>
+          <w:sz w:val="24"/>
+          <w:szCs w:val="24"/>
+          <w:u w:val="single"/>
+        </w:rPr>
+      </w:pPr>
+    </w:p>
+    <w:p>
+      <w:pPr>
+        <w:rPr>
+          <w:sz w:val="24"/>
+          <w:szCs w:val="24"/>
+        </w:rPr>
+      </w:pPr>
+    </w:p>
+    <w:p>
+      <w:pPr>
+        <w:rPr>
+          <w:sz w:val="24"/>
+          <w:szCs w:val="24"/>
+        </w:rPr>
+      </w:pPr>
     </w:p>
     <w:p>
       <w:pPr>
@@ -2779,14 +2870,7 @@
           <w:sz w:val="24"/>
           <w:szCs w:val="24"/>
         </w:rPr>
-        <w:t>Escena al vencer el juego: mostraría a través de imágenes y t</w:t>
-      </w:r>
-      <w:r>
-        <w:rPr>
-          <w:sz w:val="24"/>
-          <w:szCs w:val="24"/>
-        </w:rPr>
-        <w:t xml:space="preserve">exto el final de la historia del personaje con el que se haya llegado al final del juego en modo clásico y será </w:t>
+        <w:t xml:space="preserve">Escena al vencer el juego: mostraría a través de imágenes y texto el final de la historia del personaje con el que se haya llegado al final del juego en modo clásico y será </w:t>
       </w:r>
       <w:proofErr w:type="spellStart"/>
       <w:r>
@@ -2880,216 +2964,148 @@
     <w:p>
       <w:pPr>
         <w:rPr>
-          <w:sz w:val="28"/>
-          <w:szCs w:val="28"/>
-          <w:u w:val="single"/>
-        </w:rPr>
-      </w:pPr>
-    </w:p>
-    <w:p>
-      <w:pPr>
-        <w:rPr>
-          <w:sz w:val="24"/>
-          <w:szCs w:val="24"/>
-        </w:rPr>
-      </w:pPr>
-      <w:proofErr w:type="spellStart"/>
-      <w:r>
-        <w:rPr>
-          <w:sz w:val="24"/>
-          <w:szCs w:val="24"/>
-        </w:rPr>
-        <w:t>Daily</w:t>
-      </w:r>
-      <w:proofErr w:type="spellEnd"/>
-      <w:r>
-        <w:rPr>
-          <w:sz w:val="24"/>
-          <w:szCs w:val="24"/>
-        </w:rPr>
-        <w:t xml:space="preserve"> run: Uno de los prin</w:t>
-      </w:r>
-      <w:r>
-        <w:rPr>
-          <w:sz w:val="24"/>
-          <w:szCs w:val="24"/>
-        </w:rPr>
-        <w:t xml:space="preserve">cipales motivos para volver a jugar el juego a diario será la </w:t>
-      </w:r>
-      <w:proofErr w:type="spellStart"/>
-      <w:r>
-        <w:rPr>
-          <w:sz w:val="24"/>
-          <w:szCs w:val="24"/>
-        </w:rPr>
-        <w:t>daily</w:t>
-      </w:r>
-      <w:proofErr w:type="spellEnd"/>
-      <w:r>
-        <w:rPr>
-          <w:sz w:val="24"/>
-          <w:szCs w:val="24"/>
-        </w:rPr>
-        <w:t xml:space="preserve"> run, o “partida diaria”. La </w:t>
-      </w:r>
-      <w:proofErr w:type="spellStart"/>
-      <w:r>
-        <w:rPr>
-          <w:sz w:val="24"/>
-          <w:szCs w:val="24"/>
-        </w:rPr>
-        <w:t>daily</w:t>
-      </w:r>
-      <w:proofErr w:type="spellEnd"/>
-      <w:r>
-        <w:rPr>
-          <w:sz w:val="24"/>
-          <w:szCs w:val="24"/>
-        </w:rPr>
-        <w:t xml:space="preserve"> run otorgará recompensas relevantes, siendo esta recompensa cada vez mayor conforme aumente la cantidad de días seguidos, hasta llegar a un máximo y volve</w:t>
-      </w:r>
-      <w:r>
-        <w:rPr>
-          <w:sz w:val="24"/>
-          <w:szCs w:val="24"/>
-        </w:rPr>
-        <w:t>r al día 1. (1 día, 100 monedas, 2 días 250 monedas… 7 días 10 gemas. Aún no está definido)</w:t>
-      </w:r>
-    </w:p>
-    <w:p>
-      <w:pPr>
-        <w:rPr>
-          <w:sz w:val="24"/>
-          <w:szCs w:val="24"/>
-        </w:rPr>
-      </w:pPr>
-    </w:p>
-    <w:p>
-      <w:pPr>
-        <w:rPr>
-          <w:sz w:val="24"/>
-          <w:szCs w:val="24"/>
-        </w:rPr>
-      </w:pPr>
-      <w:r>
-        <w:rPr>
-          <w:sz w:val="24"/>
-          <w:szCs w:val="24"/>
-        </w:rPr>
-        <w:t>Mejora de personajes: El jugador se verá motivado a seguir jugando, pues con cada partida el personaje con que está jugando gana experiencia y mejora, y el jugador</w:t>
-      </w:r>
-      <w:r>
-        <w:rPr>
-          <w:sz w:val="24"/>
-          <w:szCs w:val="24"/>
-        </w:rPr>
-        <w:t xml:space="preserve"> obtiene monedas y experiencia de jugador. Todo esto da una fuerte sensación de progreso, que hace que un jugador nunca se sienta atascado, incluso cuando pierde varias partidas seguidas, pues estará mejorando a su personaje y </w:t>
-      </w:r>
-      <w:proofErr w:type="spellStart"/>
-      <w:r>
-        <w:rPr>
-          <w:sz w:val="24"/>
-          <w:szCs w:val="24"/>
-        </w:rPr>
-        <w:t>leveleando</w:t>
-      </w:r>
-      <w:proofErr w:type="spellEnd"/>
-      <w:r>
-        <w:rPr>
-          <w:sz w:val="24"/>
-          <w:szCs w:val="24"/>
-        </w:rPr>
-        <w:t xml:space="preserve"> la cuenta.</w:t>
-      </w:r>
-    </w:p>
-    <w:p>
-      <w:pPr>
-        <w:rPr>
-          <w:sz w:val="24"/>
-          <w:szCs w:val="24"/>
-        </w:rPr>
-      </w:pPr>
-    </w:p>
-    <w:p>
-      <w:pPr>
-        <w:rPr>
-          <w:sz w:val="24"/>
-          <w:szCs w:val="24"/>
-        </w:rPr>
-      </w:pPr>
-      <w:r>
-        <w:rPr>
-          <w:sz w:val="24"/>
-          <w:szCs w:val="24"/>
-        </w:rPr>
-        <w:t>Desblo</w:t>
-      </w:r>
-      <w:r>
-        <w:rPr>
-          <w:sz w:val="24"/>
-          <w:szCs w:val="24"/>
-        </w:rPr>
-        <w:t>queo de personajes: Un jugador podrá desbloquear nuevos personajes. Cada personaje tiene sus propias características. Un jugador se verá motivado a juntar monedas para comprar personajes y descubrir su funcionamiento. El jugador obtiene recompensas para ca</w:t>
-      </w:r>
-      <w:r>
-        <w:rPr>
-          <w:sz w:val="24"/>
-          <w:szCs w:val="24"/>
-        </w:rPr>
-        <w:t>da personaje cada vez que vence el juego con cada personaje, por lo que al desbloquear un nuevo personaje querrá desbloquear esas recompensas para ese personaje.</w:t>
-      </w:r>
-    </w:p>
-    <w:p>
-      <w:pPr>
-        <w:rPr>
-          <w:sz w:val="24"/>
-          <w:szCs w:val="24"/>
-        </w:rPr>
-      </w:pPr>
-    </w:p>
-    <w:p>
-      <w:pPr>
-        <w:rPr>
-          <w:sz w:val="24"/>
-          <w:szCs w:val="24"/>
-        </w:rPr>
-      </w:pPr>
-      <w:r>
-        <w:rPr>
-          <w:sz w:val="24"/>
-          <w:szCs w:val="24"/>
-        </w:rPr>
-        <w:t>Agregado de personajes de manera periódica: Está planificado agregar personajes nuevos al jue</w:t>
-      </w:r>
-      <w:r>
-        <w:rPr>
-          <w:sz w:val="24"/>
-          <w:szCs w:val="24"/>
-        </w:rPr>
-        <w:t xml:space="preserve">go cada cierto tiempo, aún no definido. Esto es un factor </w:t>
-      </w:r>
-      <w:r>
-        <w:rPr>
-          <w:b/>
-          <w:sz w:val="24"/>
-          <w:szCs w:val="24"/>
-        </w:rPr>
-        <w:t>clave</w:t>
-      </w:r>
-      <w:r>
-        <w:rPr>
-          <w:sz w:val="24"/>
-          <w:szCs w:val="24"/>
-        </w:rPr>
-        <w:t xml:space="preserve"> desde el punto de vista de la motivación para volver al juego. Por ejemplo, un jugador que ya ha desbloqueado al 100% todo el contenido del juego, tendrá un motivo para volver a jugar, pues qu</w:t>
-      </w:r>
-      <w:r>
-        <w:rPr>
-          <w:sz w:val="24"/>
-          <w:szCs w:val="24"/>
-        </w:rPr>
-        <w:t xml:space="preserve">errá conocer al nuevo personaje y sus mecánicas. </w:t>
-      </w:r>
+          <w:sz w:val="24"/>
+          <w:szCs w:val="24"/>
+        </w:rPr>
+      </w:pPr>
+    </w:p>
+    <w:p>
+      <w:pPr>
+        <w:rPr>
+          <w:sz w:val="24"/>
+          <w:szCs w:val="24"/>
+        </w:rPr>
+      </w:pPr>
+      <w:r>
+        <w:rPr>
+          <w:sz w:val="24"/>
+          <w:szCs w:val="24"/>
+        </w:rPr>
+        <w:t>Mejora de personajes: El jugador se verá motivado a seguir jugando, pues con cada partida el personaje con que está jugando gana</w:t>
+      </w:r>
+      <w:r>
+        <w:rPr>
+          <w:sz w:val="24"/>
+          <w:szCs w:val="24"/>
+        </w:rPr>
+        <w:t xml:space="preserve"> </w:t>
+      </w:r>
+      <w:r>
+        <w:rPr>
+          <w:sz w:val="24"/>
+          <w:szCs w:val="24"/>
+        </w:rPr>
+        <w:t>distintas</w:t>
+      </w:r>
+      <w:r>
+        <w:rPr>
+          <w:sz w:val="24"/>
+          <w:szCs w:val="24"/>
+        </w:rPr>
+        <w:t xml:space="preserve"> armas</w:t>
+      </w:r>
+      <w:r>
+        <w:rPr>
+          <w:sz w:val="24"/>
+          <w:szCs w:val="24"/>
+        </w:rPr>
+        <w:t xml:space="preserve"> y </w:t>
+      </w:r>
+      <w:r>
+        <w:rPr>
+          <w:sz w:val="24"/>
+          <w:szCs w:val="24"/>
+        </w:rPr>
+        <w:t>habilidades</w:t>
+      </w:r>
+      <w:r>
+        <w:rPr>
+          <w:sz w:val="24"/>
+          <w:szCs w:val="24"/>
+        </w:rPr>
+        <w:t>, y el jugador obtiene</w:t>
+      </w:r>
+      <w:r>
+        <w:rPr>
+          <w:sz w:val="24"/>
+          <w:szCs w:val="24"/>
+        </w:rPr>
+        <w:t xml:space="preserve"> glóbulos blancos</w:t>
+      </w:r>
+      <w:r>
+        <w:rPr>
+          <w:sz w:val="24"/>
+          <w:szCs w:val="24"/>
+        </w:rPr>
+        <w:t>. Todo esto da una fuerte sensación de progreso</w:t>
+      </w:r>
+      <w:r>
+        <w:rPr>
+          <w:sz w:val="24"/>
+          <w:szCs w:val="24"/>
+        </w:rPr>
+        <w:t xml:space="preserve">, que hace que el jugador no se sienta estancado. </w:t>
+      </w:r>
+    </w:p>
+    <w:p>
+      <w:pPr>
+        <w:rPr>
+          <w:sz w:val="24"/>
+          <w:szCs w:val="24"/>
+        </w:rPr>
+      </w:pPr>
+    </w:p>
+    <w:p>
+      <w:pPr>
+        <w:rPr>
+          <w:sz w:val="24"/>
+          <w:szCs w:val="24"/>
+        </w:rPr>
+      </w:pPr>
+      <w:r>
+        <w:rPr>
+          <w:sz w:val="24"/>
+          <w:szCs w:val="24"/>
+        </w:rPr>
+        <w:t>Desbloqueo de</w:t>
+      </w:r>
+      <w:r>
+        <w:rPr>
+          <w:sz w:val="24"/>
+          <w:szCs w:val="24"/>
+        </w:rPr>
+        <w:t xml:space="preserve"> niveles</w:t>
+      </w:r>
+      <w:r>
+        <w:rPr>
+          <w:sz w:val="24"/>
+          <w:szCs w:val="24"/>
+        </w:rPr>
+        <w:t xml:space="preserve">: </w:t>
+      </w:r>
+      <w:r>
+        <w:rPr>
+          <w:sz w:val="24"/>
+          <w:szCs w:val="24"/>
+        </w:rPr>
+        <w:t xml:space="preserve">Al terminar cada nivel, el jugador se verá en la posibilidad de jugar el próximo, descubriendo así un nuevo nivel y todo un mundo por explorar. </w:t>
+      </w:r>
+    </w:p>
+    <w:p>
+      <w:pPr>
+        <w:rPr>
+          <w:sz w:val="24"/>
+          <w:szCs w:val="24"/>
+        </w:rPr>
+      </w:pPr>
+    </w:p>
+    <w:p>
+      <w:pPr>
+        <w:rPr>
+          <w:sz w:val="24"/>
+          <w:szCs w:val="24"/>
+        </w:rPr>
+      </w:pPr>
     </w:p>
     <w:sectPr>
       <w:pgSz w:w="11909" w:h="16834"/>
@@ -4200,6 +4216,7 @@
   <w:style w:type="paragraph" w:default="1" w:styleId="Normal">
     <w:name w:val="Normal"/>
     <w:qFormat/>
+    <w:rsid w:val="00D20EC0"/>
   </w:style>
   <w:style w:type="paragraph" w:styleId="Heading1">
     <w:name w:val="heading 1"/>
@@ -4385,6 +4402,17 @@
       <w:color w:val="0000FF"/>
       <w:u w:val="single"/>
     </w:rPr>
+  </w:style>
+  <w:style w:type="paragraph" w:styleId="ListParagraph">
+    <w:name w:val="List Paragraph"/>
+    <w:basedOn w:val="Normal"/>
+    <w:uiPriority w:val="34"/>
+    <w:qFormat/>
+    <w:rsid w:val="00D20EC0"/>
+    <w:pPr>
+      <w:ind w:left="720"/>
+      <w:contextualSpacing/>
+    </w:pPr>
   </w:style>
 </w:styles>
 </file>

</xml_diff>